<commit_message>
Modifica SSD/MD/Contratti, no entità calendario
</commit_message>
<xml_diff>
--- a/Gestione_Turni/UC/UC_gestire_turni.docx
+++ b/Gestione_Turni/UC/UC_gestire_turni.docx
@@ -371,7 +371,23 @@
                 <w:sz w:val="22"/>
                 <w:szCs w:val="22"/>
               </w:rPr>
-              <w:t>Consulta il calendario per schedulare i turni dei cuochi</w:t>
+              <w:t xml:space="preserve">Consulta il </w:t>
+            </w:r>
+            <w:r>
+              <w:rPr>
+                <w:rFonts w:ascii="Arial" w:eastAsia="Arial" w:hAnsi="Arial" w:cs="Arial"/>
+                <w:sz w:val="22"/>
+                <w:szCs w:val="22"/>
+              </w:rPr>
+              <w:t>tabellone dei turni</w:t>
+            </w:r>
+            <w:r>
+              <w:rPr>
+                <w:rFonts w:ascii="Arial" w:eastAsia="Arial" w:hAnsi="Arial" w:cs="Arial"/>
+                <w:sz w:val="22"/>
+                <w:szCs w:val="22"/>
+              </w:rPr>
+              <w:t xml:space="preserve"> per schedulare i turni dei cuochi</w:t>
             </w:r>
           </w:p>
         </w:tc>
@@ -403,7 +419,22 @@
                 <w:sz w:val="22"/>
                 <w:szCs w:val="22"/>
               </w:rPr>
-              <w:t>Viene aperto il calendario degli eventi</w:t>
+              <w:t xml:space="preserve">Viene aperto il </w:t>
+            </w:r>
+            <w:r>
+              <w:rPr>
+                <w:rFonts w:ascii="Arial" w:eastAsia="Arial" w:hAnsi="Arial" w:cs="Arial"/>
+                <w:sz w:val="22"/>
+                <w:szCs w:val="22"/>
+              </w:rPr>
+              <w:t xml:space="preserve">tabellone dei turni </w:t>
+            </w:r>
+            <w:r>
+              <w:rPr>
+                <w:sz w:val="22"/>
+                <w:szCs w:val="22"/>
+              </w:rPr>
+              <w:t>degli eventi</w:t>
             </w:r>
           </w:p>
         </w:tc>
@@ -598,7 +629,14 @@
                 <w:sz w:val="22"/>
                 <w:szCs w:val="22"/>
               </w:rPr>
-              <w:t xml:space="preserve"> al calendario</w:t>
+              <w:t xml:space="preserve"> </w:t>
+            </w:r>
+            <w:r>
+              <w:rPr>
+                <w:sz w:val="22"/>
+                <w:szCs w:val="22"/>
+              </w:rPr>
+              <w:t>nel tabellone dei turni</w:t>
             </w:r>
           </w:p>
         </w:tc>
@@ -978,7 +1016,23 @@
                 <w:sz w:val="22"/>
                 <w:szCs w:val="22"/>
               </w:rPr>
-              <w:t>Consulto il calendario per schedulare i turni del personale di servizio</w:t>
+              <w:t xml:space="preserve">Consulto il </w:t>
+            </w:r>
+            <w:r>
+              <w:rPr>
+                <w:rFonts w:ascii="Arial" w:eastAsia="Arial" w:hAnsi="Arial" w:cs="Arial"/>
+                <w:sz w:val="22"/>
+                <w:szCs w:val="22"/>
+              </w:rPr>
+              <w:t xml:space="preserve">tabellone dei turni </w:t>
+            </w:r>
+            <w:r>
+              <w:rPr>
+                <w:rFonts w:ascii="Arial" w:eastAsia="Arial" w:hAnsi="Arial" w:cs="Arial"/>
+                <w:sz w:val="22"/>
+                <w:szCs w:val="22"/>
+              </w:rPr>
+              <w:t>per schedulare i turni del personale di servizio</w:t>
             </w:r>
           </w:p>
         </w:tc>
@@ -1012,7 +1066,23 @@
                 <w:szCs w:val="22"/>
                 <w:highlight w:val="white"/>
               </w:rPr>
-              <w:t>Viene aperto il calendario degli eventi</w:t>
+              <w:t xml:space="preserve">Viene aperto il </w:t>
+            </w:r>
+            <w:r>
+              <w:rPr>
+                <w:rFonts w:ascii="Arial" w:eastAsia="Arial" w:hAnsi="Arial" w:cs="Arial"/>
+                <w:sz w:val="22"/>
+                <w:szCs w:val="22"/>
+              </w:rPr>
+              <w:t xml:space="preserve">tabellone dei turni </w:t>
+            </w:r>
+            <w:r>
+              <w:rPr>
+                <w:sz w:val="22"/>
+                <w:szCs w:val="22"/>
+                <w:highlight w:val="white"/>
+              </w:rPr>
+              <w:t>degli eventi</w:t>
             </w:r>
           </w:p>
         </w:tc>
@@ -1727,7 +1797,21 @@
                 <w:sz w:val="22"/>
                 <w:szCs w:val="22"/>
               </w:rPr>
-              <w:t>L'organizzatore può applicare filtri al calendario per visualizzare solo certi turni o determinate fasce orarie</w:t>
+              <w:t xml:space="preserve">L'organizzatore può applicare filtri al </w:t>
+            </w:r>
+            <w:r>
+              <w:rPr>
+                <w:sz w:val="22"/>
+                <w:szCs w:val="22"/>
+              </w:rPr>
+              <w:t>tabellone dei turni</w:t>
+            </w:r>
+            <w:r>
+              <w:rPr>
+                <w:sz w:val="22"/>
+                <w:szCs w:val="22"/>
+              </w:rPr>
+              <w:t xml:space="preserve"> per visualizzare solo certi turni o determinate fasce orarie</w:t>
             </w:r>
           </w:p>
         </w:tc>
@@ -1922,7 +2006,23 @@
                 <w:sz w:val="22"/>
                 <w:szCs w:val="22"/>
               </w:rPr>
-              <w:t>Consulta il calendario per schedulare i turni dei cuochi</w:t>
+              <w:t xml:space="preserve">Consulta il </w:t>
+            </w:r>
+            <w:r>
+              <w:rPr>
+                <w:rFonts w:ascii="Arial" w:eastAsia="Arial" w:hAnsi="Arial" w:cs="Arial"/>
+                <w:sz w:val="22"/>
+                <w:szCs w:val="22"/>
+              </w:rPr>
+              <w:t>tabellone dei turni</w:t>
+            </w:r>
+            <w:r>
+              <w:rPr>
+                <w:rFonts w:ascii="Arial" w:eastAsia="Arial" w:hAnsi="Arial" w:cs="Arial"/>
+                <w:sz w:val="22"/>
+                <w:szCs w:val="22"/>
+              </w:rPr>
+              <w:t xml:space="preserve"> per schedulare i turni dei cuochi</w:t>
             </w:r>
           </w:p>
         </w:tc>
@@ -1954,7 +2054,21 @@
                 <w:sz w:val="22"/>
                 <w:szCs w:val="22"/>
               </w:rPr>
-              <w:t>L’attore che cerca di accedere al calendario non è l’organizzatore</w:t>
+              <w:t xml:space="preserve">L’attore che cerca di accedere al </w:t>
+            </w:r>
+            <w:r>
+              <w:rPr>
+                <w:sz w:val="22"/>
+                <w:szCs w:val="22"/>
+              </w:rPr>
+              <w:t>tabellone dei turni</w:t>
+            </w:r>
+            <w:r>
+              <w:rPr>
+                <w:sz w:val="22"/>
+                <w:szCs w:val="22"/>
+              </w:rPr>
+              <w:t xml:space="preserve"> non è l’organizzatore</w:t>
             </w:r>
           </w:p>
         </w:tc>
@@ -2156,7 +2270,23 @@
                 <w:sz w:val="22"/>
                 <w:szCs w:val="22"/>
               </w:rPr>
-              <w:t>Consulta il calendario per schedulare i turni dei cuochi</w:t>
+              <w:t xml:space="preserve">Consulta il </w:t>
+            </w:r>
+            <w:r>
+              <w:rPr>
+                <w:rFonts w:ascii="Arial" w:eastAsia="Arial" w:hAnsi="Arial" w:cs="Arial"/>
+                <w:sz w:val="22"/>
+                <w:szCs w:val="22"/>
+              </w:rPr>
+              <w:t>tabellone dei turni</w:t>
+            </w:r>
+            <w:r>
+              <w:rPr>
+                <w:rFonts w:ascii="Arial" w:eastAsia="Arial" w:hAnsi="Arial" w:cs="Arial"/>
+                <w:sz w:val="22"/>
+                <w:szCs w:val="22"/>
+              </w:rPr>
+              <w:t xml:space="preserve"> per schedulare i turni dei cuochi</w:t>
             </w:r>
           </w:p>
         </w:tc>
@@ -2188,7 +2318,21 @@
                 <w:sz w:val="22"/>
                 <w:szCs w:val="22"/>
               </w:rPr>
-              <w:t>Il calendario non è accessibile</w:t>
+              <w:t xml:space="preserve">Il </w:t>
+            </w:r>
+            <w:r>
+              <w:rPr>
+                <w:sz w:val="22"/>
+                <w:szCs w:val="22"/>
+              </w:rPr>
+              <w:t>tabellone dei turni</w:t>
+            </w:r>
+            <w:r>
+              <w:rPr>
+                <w:sz w:val="22"/>
+                <w:szCs w:val="22"/>
+              </w:rPr>
+              <w:t xml:space="preserve"> non è accessibile</w:t>
             </w:r>
           </w:p>
         </w:tc>
@@ -2375,7 +2519,21 @@
                 <w:sz w:val="22"/>
                 <w:szCs w:val="22"/>
               </w:rPr>
-              <w:t>Apro il calendario dei turni partendo da uno schema salvato</w:t>
+              <w:t xml:space="preserve">Apro il </w:t>
+            </w:r>
+            <w:r>
+              <w:rPr>
+                <w:sz w:val="22"/>
+                <w:szCs w:val="22"/>
+              </w:rPr>
+              <w:t>tabellone dei turni</w:t>
+            </w:r>
+            <w:r>
+              <w:rPr>
+                <w:sz w:val="22"/>
+                <w:szCs w:val="22"/>
+              </w:rPr>
+              <w:t xml:space="preserve"> dei turni partendo da uno schema salvato</w:t>
             </w:r>
           </w:p>
         </w:tc>
@@ -2610,7 +2768,21 @@
                 <w:sz w:val="22"/>
                 <w:szCs w:val="22"/>
               </w:rPr>
-              <w:t>Apro il calendario dei turni partendo da uno schema salvato</w:t>
+              <w:t xml:space="preserve">Apro il </w:t>
+            </w:r>
+            <w:r>
+              <w:rPr>
+                <w:sz w:val="22"/>
+                <w:szCs w:val="22"/>
+              </w:rPr>
+              <w:t>tabellone dei turni</w:t>
+            </w:r>
+            <w:r>
+              <w:rPr>
+                <w:sz w:val="22"/>
+                <w:szCs w:val="22"/>
+              </w:rPr>
+              <w:t xml:space="preserve"> dei turni partendo da uno schema salvato</w:t>
             </w:r>
           </w:p>
         </w:tc>
@@ -2861,7 +3033,14 @@
                 <w:sz w:val="22"/>
                 <w:szCs w:val="22"/>
               </w:rPr>
-              <w:t>L’attore elimina un turno dal calendario</w:t>
+              <w:t xml:space="preserve">L’attore elimina un turno dal </w:t>
+            </w:r>
+            <w:r>
+              <w:rPr>
+                <w:sz w:val="22"/>
+                <w:szCs w:val="22"/>
+              </w:rPr>
+              <w:t>tabellone dei turni</w:t>
             </w:r>
           </w:p>
         </w:tc>
@@ -6577,7 +6756,23 @@
                 <w:sz w:val="22"/>
                 <w:szCs w:val="22"/>
               </w:rPr>
-              <w:t>Consulto il calendario per schedulare i turni del personale di servizio</w:t>
+              <w:t xml:space="preserve">Consulto il </w:t>
+            </w:r>
+            <w:r>
+              <w:rPr>
+                <w:rFonts w:ascii="Arial" w:eastAsia="Arial" w:hAnsi="Arial" w:cs="Arial"/>
+                <w:sz w:val="22"/>
+                <w:szCs w:val="22"/>
+              </w:rPr>
+              <w:t>tabellone dei turni</w:t>
+            </w:r>
+            <w:r>
+              <w:rPr>
+                <w:rFonts w:ascii="Arial" w:eastAsia="Arial" w:hAnsi="Arial" w:cs="Arial"/>
+                <w:sz w:val="22"/>
+                <w:szCs w:val="22"/>
+              </w:rPr>
+              <w:t xml:space="preserve"> per schedulare i turni del personale di servizio</w:t>
             </w:r>
           </w:p>
         </w:tc>
@@ -6609,7 +6804,21 @@
                 <w:sz w:val="22"/>
                 <w:szCs w:val="22"/>
               </w:rPr>
-              <w:t>L’attore che cerca di accedere al calendario non è l’organizzatore</w:t>
+              <w:t xml:space="preserve">L’attore che cerca di accedere al </w:t>
+            </w:r>
+            <w:r>
+              <w:rPr>
+                <w:sz w:val="22"/>
+                <w:szCs w:val="22"/>
+              </w:rPr>
+              <w:t>tabellone dei turni</w:t>
+            </w:r>
+            <w:r>
+              <w:rPr>
+                <w:sz w:val="22"/>
+                <w:szCs w:val="22"/>
+              </w:rPr>
+              <w:t xml:space="preserve"> non è l’organizzatore</w:t>
             </w:r>
           </w:p>
         </w:tc>
@@ -6811,7 +7020,23 @@
                 <w:sz w:val="22"/>
                 <w:szCs w:val="22"/>
               </w:rPr>
-              <w:t>Consulto il calendario per schedulare i turni del personale di servizio</w:t>
+              <w:t xml:space="preserve">Consulto il </w:t>
+            </w:r>
+            <w:r>
+              <w:rPr>
+                <w:rFonts w:ascii="Arial" w:eastAsia="Arial" w:hAnsi="Arial" w:cs="Arial"/>
+                <w:sz w:val="22"/>
+                <w:szCs w:val="22"/>
+              </w:rPr>
+              <w:t>tabellone dei turni</w:t>
+            </w:r>
+            <w:r>
+              <w:rPr>
+                <w:rFonts w:ascii="Arial" w:eastAsia="Arial" w:hAnsi="Arial" w:cs="Arial"/>
+                <w:sz w:val="22"/>
+                <w:szCs w:val="22"/>
+              </w:rPr>
+              <w:t xml:space="preserve"> per schedulare i turni del personale di servizio</w:t>
             </w:r>
           </w:p>
         </w:tc>
@@ -6843,7 +7068,21 @@
                 <w:sz w:val="22"/>
                 <w:szCs w:val="22"/>
               </w:rPr>
-              <w:t>Il calendario non è accessibile</w:t>
+              <w:t xml:space="preserve">Il </w:t>
+            </w:r>
+            <w:r>
+              <w:rPr>
+                <w:sz w:val="22"/>
+                <w:szCs w:val="22"/>
+              </w:rPr>
+              <w:t>tabellone dei turni</w:t>
+            </w:r>
+            <w:r>
+              <w:rPr>
+                <w:sz w:val="22"/>
+                <w:szCs w:val="22"/>
+              </w:rPr>
+              <w:t xml:space="preserve"> non è accessibile</w:t>
             </w:r>
           </w:p>
         </w:tc>

</xml_diff>

<commit_message>
Modifica cockburn punto 8, DSD 7 creazione
</commit_message>
<xml_diff>
--- a/Gestione_Turni/UC/UC_gestire_turni.docx
+++ b/Gestione_Turni/UC/UC_gestire_turni.docx
@@ -1456,6 +1456,14 @@
               </w:rPr>
               <w:t>Opzionalmente salvo lo schema dei turni</w:t>
             </w:r>
+            <w:r>
+              <w:rPr>
+                <w:rFonts w:ascii="Arial" w:eastAsia="Arial" w:hAnsi="Arial" w:cs="Arial"/>
+                <w:sz w:val="22"/>
+                <w:szCs w:val="22"/>
+              </w:rPr>
+              <w:t xml:space="preserve"> di un evento</w:t>
+            </w:r>
           </w:p>
         </w:tc>
         <w:tc>
@@ -1489,6 +1497,14 @@
                 <w:highlight w:val="white"/>
               </w:rPr>
               <w:t>Salvataggio dello schema dei turni</w:t>
+            </w:r>
+            <w:r>
+              <w:rPr>
+                <w:sz w:val="22"/>
+                <w:szCs w:val="22"/>
+                <w:highlight w:val="white"/>
+              </w:rPr>
+              <w:t xml:space="preserve"> di un evento</w:t>
             </w:r>
           </w:p>
         </w:tc>
@@ -8920,9 +8936,243 @@
       <w:pPr>
         <w:pStyle w:val="Titolo1"/>
         <w:spacing w:after="0"/>
+        <w:rPr>
+          <w:color w:val="CC0000"/>
+        </w:rPr>
       </w:pPr>
       <w:bookmarkStart w:id="144" w:name="_heading=h.n0q8zhqkcf5b" w:colFirst="0" w:colLast="0"/>
       <w:bookmarkEnd w:id="144"/>
+      <w:r>
+        <w:rPr>
+          <w:color w:val="CC0000"/>
+        </w:rPr>
+        <w:t xml:space="preserve">Eccezione </w:t>
+      </w:r>
+      <w:r>
+        <w:rPr>
+          <w:color w:val="CC0000"/>
+        </w:rPr>
+        <w:t>8</w:t>
+      </w:r>
+    </w:p>
+    <w:tbl>
+      <w:tblPr>
+        <w:tblStyle w:val="affff4"/>
+        <w:tblW w:w="10515" w:type="dxa"/>
+        <w:tblInd w:w="30" w:type="dxa"/>
+        <w:tblBorders>
+          <w:top w:val="nil"/>
+          <w:left w:val="nil"/>
+          <w:bottom w:val="nil"/>
+          <w:right w:val="nil"/>
+          <w:insideH w:val="nil"/>
+          <w:insideV w:val="nil"/>
+        </w:tblBorders>
+        <w:tblLayout w:type="fixed"/>
+        <w:tblLook w:val="0600" w:firstRow="0" w:lastRow="0" w:firstColumn="0" w:lastColumn="0" w:noHBand="1" w:noVBand="1"/>
+      </w:tblPr>
+      <w:tblGrid>
+        <w:gridCol w:w="1080"/>
+        <w:gridCol w:w="4605"/>
+        <w:gridCol w:w="4830"/>
+      </w:tblGrid>
+      <w:tr>
+        <w:tc>
+          <w:tcPr>
+            <w:tcW w:w="1080" w:type="dxa"/>
+            <w:tcBorders>
+              <w:top w:val="single" w:sz="8" w:space="0" w:color="000000"/>
+              <w:left w:val="single" w:sz="8" w:space="0" w:color="000000"/>
+              <w:bottom w:val="single" w:sz="8" w:space="0" w:color="000000"/>
+              <w:right w:val="single" w:sz="8" w:space="0" w:color="000000"/>
+            </w:tcBorders>
+            <w:shd w:val="clear" w:color="auto" w:fill="C5F5E7"/>
+            <w:tcMar>
+              <w:top w:w="100" w:type="dxa"/>
+              <w:left w:w="100" w:type="dxa"/>
+              <w:bottom w:w="100" w:type="dxa"/>
+              <w:right w:w="100" w:type="dxa"/>
+            </w:tcMar>
+          </w:tcPr>
+          <w:p>
+            <w:pPr>
+              <w:pStyle w:val="Titolo2"/>
+              <w:spacing w:before="0" w:after="0"/>
+            </w:pPr>
+            <w:r>
+              <w:t xml:space="preserve"># </w:t>
+            </w:r>
+          </w:p>
+        </w:tc>
+        <w:tc>
+          <w:tcPr>
+            <w:tcW w:w="4605" w:type="dxa"/>
+            <w:tcBorders>
+              <w:top w:val="single" w:sz="8" w:space="0" w:color="000000"/>
+              <w:bottom w:val="single" w:sz="8" w:space="0" w:color="000000"/>
+              <w:right w:val="single" w:sz="8" w:space="0" w:color="000000"/>
+            </w:tcBorders>
+            <w:shd w:val="clear" w:color="auto" w:fill="C5F5E7"/>
+            <w:tcMar>
+              <w:top w:w="100" w:type="dxa"/>
+              <w:left w:w="100" w:type="dxa"/>
+              <w:bottom w:w="100" w:type="dxa"/>
+              <w:right w:w="100" w:type="dxa"/>
+            </w:tcMar>
+          </w:tcPr>
+          <w:p>
+            <w:pPr>
+              <w:pStyle w:val="Titolo2"/>
+              <w:spacing w:before="0" w:after="0"/>
+              <w:ind w:left="100"/>
+              <w:jc w:val="center"/>
+            </w:pPr>
+            <w:r>
+              <w:t>Attore</w:t>
+            </w:r>
+          </w:p>
+        </w:tc>
+        <w:tc>
+          <w:tcPr>
+            <w:tcW w:w="4830" w:type="dxa"/>
+            <w:tcBorders>
+              <w:top w:val="single" w:sz="8" w:space="0" w:color="000000"/>
+              <w:bottom w:val="single" w:sz="8" w:space="0" w:color="000000"/>
+              <w:right w:val="single" w:sz="8" w:space="0" w:color="000000"/>
+            </w:tcBorders>
+            <w:shd w:val="clear" w:color="auto" w:fill="C5F5E7"/>
+            <w:tcMar>
+              <w:top w:w="100" w:type="dxa"/>
+              <w:left w:w="100" w:type="dxa"/>
+              <w:bottom w:w="100" w:type="dxa"/>
+              <w:right w:w="100" w:type="dxa"/>
+            </w:tcMar>
+          </w:tcPr>
+          <w:p>
+            <w:pPr>
+              <w:pStyle w:val="Titolo2"/>
+              <w:spacing w:before="0" w:after="0"/>
+              <w:ind w:left="100"/>
+              <w:jc w:val="center"/>
+            </w:pPr>
+            <w:r>
+              <w:t>Sistema</w:t>
+            </w:r>
+          </w:p>
+        </w:tc>
+      </w:tr>
+      <w:tr>
+        <w:tc>
+          <w:tcPr>
+            <w:tcW w:w="1080" w:type="dxa"/>
+            <w:tcBorders>
+              <w:left w:val="single" w:sz="8" w:space="0" w:color="000000"/>
+              <w:bottom w:val="single" w:sz="8" w:space="0" w:color="000000"/>
+              <w:right w:val="single" w:sz="8" w:space="0" w:color="000000"/>
+            </w:tcBorders>
+            <w:shd w:val="clear" w:color="auto" w:fill="auto"/>
+            <w:tcMar>
+              <w:top w:w="100" w:type="dxa"/>
+              <w:left w:w="100" w:type="dxa"/>
+              <w:bottom w:w="100" w:type="dxa"/>
+              <w:right w:w="100" w:type="dxa"/>
+            </w:tcMar>
+          </w:tcPr>
+          <w:p>
+            <w:pPr>
+              <w:pStyle w:val="Titolo3"/>
+              <w:spacing w:before="0"/>
+              <w:jc w:val="left"/>
+              <w:rPr>
+                <w:color w:val="CC0100"/>
+              </w:rPr>
+            </w:pPr>
+            <w:r>
+              <w:rPr>
+                <w:color w:val="CC0100"/>
+              </w:rPr>
+              <w:t>8a</w:t>
+            </w:r>
+            <w:r>
+              <w:rPr>
+                <w:color w:val="CC0100"/>
+              </w:rPr>
+              <w:t>.1</w:t>
+            </w:r>
+          </w:p>
+        </w:tc>
+        <w:tc>
+          <w:tcPr>
+            <w:tcW w:w="4605" w:type="dxa"/>
+            <w:tcBorders>
+              <w:bottom w:val="single" w:sz="8" w:space="0" w:color="000000"/>
+              <w:right w:val="single" w:sz="8" w:space="0" w:color="000000"/>
+            </w:tcBorders>
+            <w:shd w:val="clear" w:color="auto" w:fill="auto"/>
+            <w:tcMar>
+              <w:top w:w="100" w:type="dxa"/>
+              <w:left w:w="100" w:type="dxa"/>
+              <w:bottom w:w="100" w:type="dxa"/>
+              <w:right w:w="100" w:type="dxa"/>
+            </w:tcMar>
+          </w:tcPr>
+          <w:p>
+            <w:pPr>
+              <w:jc w:val="left"/>
+              <w:rPr>
+                <w:i/>
+                <w:highlight w:val="white"/>
+              </w:rPr>
+            </w:pPr>
+            <w:r>
+              <w:rPr>
+                <w:rFonts w:ascii="Arial" w:eastAsia="Arial" w:hAnsi="Arial" w:cs="Arial"/>
+                <w:sz w:val="22"/>
+                <w:szCs w:val="22"/>
+              </w:rPr>
+              <w:t>Opzionalmente salvo lo schema dei turni di un evento</w:t>
+            </w:r>
+          </w:p>
+        </w:tc>
+        <w:tc>
+          <w:tcPr>
+            <w:tcW w:w="4830" w:type="dxa"/>
+            <w:tcBorders>
+              <w:bottom w:val="single" w:sz="8" w:space="0" w:color="000000"/>
+              <w:right w:val="single" w:sz="8" w:space="0" w:color="000000"/>
+            </w:tcBorders>
+            <w:shd w:val="clear" w:color="auto" w:fill="F4CCCC"/>
+            <w:tcMar>
+              <w:top w:w="100" w:type="dxa"/>
+              <w:left w:w="100" w:type="dxa"/>
+              <w:bottom w:w="100" w:type="dxa"/>
+              <w:right w:w="100" w:type="dxa"/>
+            </w:tcMar>
+          </w:tcPr>
+          <w:p>
+            <w:pPr>
+              <w:jc w:val="left"/>
+              <w:rPr>
+                <w:sz w:val="22"/>
+                <w:szCs w:val="22"/>
+              </w:rPr>
+            </w:pPr>
+            <w:r>
+              <w:rPr>
+                <w:sz w:val="22"/>
+                <w:szCs w:val="22"/>
+              </w:rPr>
+              <w:t>L’evento da salvare non esiste</w:t>
+            </w:r>
+          </w:p>
+        </w:tc>
+      </w:tr>
+    </w:tbl>
+    <w:p>
+      <w:pPr>
+        <w:pStyle w:val="Titolo1"/>
+        <w:spacing w:after="0"/>
+      </w:pPr>
     </w:p>
     <w:sectPr>
       <w:headerReference w:type="even" r:id="rId7"/>

</xml_diff>

<commit_message>
Aggiunta metodi KitchenManager/Task/ServiceResume, modifiche contratti e cockburn
</commit_message>
<xml_diff>
--- a/Gestione_Turni/UC/UC_gestire_turni.docx
+++ b/Gestione_Turni/UC/UC_gestire_turni.docx
@@ -1462,6 +1462,14 @@
                 <w:sz w:val="22"/>
                 <w:szCs w:val="22"/>
               </w:rPr>
+              <w:t xml:space="preserve"> di servizio</w:t>
+            </w:r>
+            <w:r>
+              <w:rPr>
+                <w:rFonts w:ascii="Arial" w:eastAsia="Arial" w:hAnsi="Arial" w:cs="Arial"/>
+                <w:sz w:val="22"/>
+                <w:szCs w:val="22"/>
+              </w:rPr>
               <w:t xml:space="preserve"> di un evento</w:t>
             </w:r>
           </w:p>
@@ -1497,6 +1505,14 @@
                 <w:highlight w:val="white"/>
               </w:rPr>
               <w:t>Salvataggio dello schema dei turni</w:t>
+            </w:r>
+            <w:r>
+              <w:rPr>
+                <w:sz w:val="22"/>
+                <w:szCs w:val="22"/>
+                <w:highlight w:val="white"/>
+              </w:rPr>
+              <w:t xml:space="preserve"> di servizio</w:t>
             </w:r>
             <w:r>
               <w:rPr>
@@ -8946,13 +8962,7 @@
         <w:rPr>
           <w:color w:val="CC0000"/>
         </w:rPr>
-        <w:t xml:space="preserve">Eccezione </w:t>
-      </w:r>
-      <w:r>
-        <w:rPr>
-          <w:color w:val="CC0000"/>
-        </w:rPr>
-        <w:t>8</w:t>
+        <w:t>Eccezione 8</w:t>
       </w:r>
     </w:p>
     <w:tbl>
@@ -9091,13 +9101,7 @@
               <w:rPr>
                 <w:color w:val="CC0100"/>
               </w:rPr>
-              <w:t>8a</w:t>
-            </w:r>
-            <w:r>
-              <w:rPr>
-                <w:color w:val="CC0100"/>
-              </w:rPr>
-              <w:t>.1</w:t>
+              <w:t>8a.1</w:t>
             </w:r>
           </w:p>
         </w:tc>
@@ -9130,7 +9134,23 @@
                 <w:sz w:val="22"/>
                 <w:szCs w:val="22"/>
               </w:rPr>
-              <w:t>Opzionalmente salvo lo schema dei turni di un evento</w:t>
+              <w:t>Opzionalmente salvo lo schema dei turni</w:t>
+            </w:r>
+            <w:r>
+              <w:rPr>
+                <w:rFonts w:ascii="Arial" w:eastAsia="Arial" w:hAnsi="Arial" w:cs="Arial"/>
+                <w:sz w:val="22"/>
+                <w:szCs w:val="22"/>
+              </w:rPr>
+              <w:t xml:space="preserve"> di servizio</w:t>
+            </w:r>
+            <w:r>
+              <w:rPr>
+                <w:rFonts w:ascii="Arial" w:eastAsia="Arial" w:hAnsi="Arial" w:cs="Arial"/>
+                <w:sz w:val="22"/>
+                <w:szCs w:val="22"/>
+              </w:rPr>
+              <w:t xml:space="preserve"> di un evento</w:t>
             </w:r>
           </w:p>
         </w:tc>

</xml_diff>